<commit_message>
pl 2.2, pa2, init pl3
</commit_message>
<xml_diff>
--- a/PL/onedrive/Iratxe/Documento1.docx
+++ b/PL/onedrive/Iratxe/Documento1.docx
@@ -2,29 +2,38 @@
 <file path=word/document.xml><?xml version="1.0" encoding="utf-8"?>
 <w:document xmlns:wpc="http://schemas.microsoft.com/office/word/2010/wordprocessingCanvas" xmlns:mc="http://schemas.openxmlformats.org/markup-compatibility/2006" xmlns:o="urn:schemas-microsoft-com:office:office" xmlns:r="http://schemas.openxmlformats.org/officeDocument/2006/relationships" xmlns:m="http://schemas.openxmlformats.org/officeDocument/2006/math" xmlns:v="urn:schemas-microsoft-com:vml" xmlns:wp14="http://schemas.microsoft.com/office/word/2010/wordprocessingDrawing" xmlns:wp="http://schemas.openxmlformats.org/drawingml/2006/wordprocessingDrawing" xmlns:w10="urn:schemas-microsoft-com:office:word" xmlns:w="http://schemas.openxmlformats.org/wordprocessingml/2006/main" xmlns:w14="http://schemas.microsoft.com/office/word/2010/wordml" xmlns:w15="http://schemas.microsoft.com/office/word/2012/wordml" xmlns:wpg="http://schemas.microsoft.com/office/word/2010/wordprocessingGroup" xmlns:wpi="http://schemas.microsoft.com/office/word/2010/wordprocessingInk" xmlns:wne="http://schemas.microsoft.com/office/word/2006/wordml" xmlns:wps="http://schemas.microsoft.com/office/word/2010/wordprocessingShape" mc:Ignorable="w14 w15 wp14">
   <w:body>
-    <w:p xmlns:wp14="http://schemas.microsoft.com/office/word/2010/wordml" wp14:textId="0CAFAC19">
-      <w:bookmarkStart w:name="_GoBack" w:id="0"/>
-      <w:bookmarkEnd w:id="0"/>
-      <w:r>
-        <w:rPr>
-          <w:rStyle w:val="BookTitle"/>
-        </w:rPr>
-        <w:t>Gestión de almacén</w:t>
-      </w:r>
+    <w:p>
+      <w:pPr>
+        <w:pStyle w:val="NoSpacing"/>
+      </w:pPr>
     </w:p>
     <w:p>
       <w:pPr>
         <w:pStyle w:val="Normal"/>
         <w:rPr>
-          <w:rStyle w:val="BookTitle"/>
+          <w:rStyle w:val="Strong"/>
         </w:rPr>
       </w:pPr>
+      <w:bookmarkStart w:name="_Int_Ub7Pc0qb" w:id="1787778825"/>
       <w:r>
         <w:rPr>
           <w:rStyle w:val="Strong"/>
         </w:rPr>
-        <w:t>Informe – Ingredientes bajo mínimos</w:t>
+        <w:t>Informe</w:t>
       </w:r>
+      <w:r>
+        <w:rPr>
+          <w:rStyle w:val="Strong"/>
+        </w:rPr>
+        <w:t xml:space="preserve"> de i</w:t>
+      </w:r>
+      <w:r>
+        <w:rPr>
+          <w:rStyle w:val="Strong"/>
+        </w:rPr>
+        <w:t>ngredientes bajo mínimos</w:t>
+      </w:r>
+      <w:bookmarkEnd w:id="1787778825"/>
     </w:p>
     <w:tbl>
       <w:tblPr>
@@ -140,6 +149,8 @@
               <w:pStyle w:val="Normal"/>
               <w:rPr>
                 <w:rStyle w:val="Strong"/>
+                <w:b w:val="0"/>
+                <w:bCs w:val="0"/>
               </w:rPr>
             </w:pPr>
             <w:r>
@@ -162,11 +173,15 @@
               <w:pStyle w:val="Normal"/>
               <w:rPr>
                 <w:rStyle w:val="Strong"/>
-              </w:rPr>
-            </w:pPr>
-            <w:r>
-              <w:rPr>
-                <w:rStyle w:val="Strong"/>
+                <w:b w:val="0"/>
+                <w:bCs w:val="0"/>
+              </w:rPr>
+            </w:pPr>
+            <w:r>
+              <w:rPr>
+                <w:rStyle w:val="Strong"/>
+                <w:b w:val="0"/>
+                <w:bCs w:val="0"/>
               </w:rPr>
               <w:t>Lechuga Iceberg</w:t>
             </w:r>
@@ -182,11 +197,15 @@
               <w:pStyle w:val="Normal"/>
               <w:rPr>
                 <w:rStyle w:val="Strong"/>
-              </w:rPr>
-            </w:pPr>
-            <w:r>
-              <w:rPr>
-                <w:rStyle w:val="Strong"/>
+                <w:b w:val="0"/>
+                <w:bCs w:val="0"/>
+              </w:rPr>
+            </w:pPr>
+            <w:r>
+              <w:rPr>
+                <w:rStyle w:val="Strong"/>
+                <w:b w:val="0"/>
+                <w:bCs w:val="0"/>
               </w:rPr>
               <w:t>3</w:t>
             </w:r>
@@ -202,11 +221,15 @@
               <w:pStyle w:val="Normal"/>
               <w:rPr>
                 <w:rStyle w:val="Strong"/>
-              </w:rPr>
-            </w:pPr>
-            <w:r>
-              <w:rPr>
-                <w:rStyle w:val="Strong"/>
+                <w:b w:val="0"/>
+                <w:bCs w:val="0"/>
+              </w:rPr>
+            </w:pPr>
+            <w:r>
+              <w:rPr>
+                <w:rStyle w:val="Strong"/>
+                <w:b w:val="0"/>
+                <w:bCs w:val="0"/>
               </w:rPr>
               <w:t>10</w:t>
             </w:r>
@@ -424,54 +447,94 @@
                 <w:bCs w:val="0"/>
               </w:rPr>
             </w:pPr>
-          </w:p>
-        </w:tc>
-        <w:tc>
-          <w:tcPr>
-            <w:tcW w:w="2254" w:type="dxa"/>
-            <w:tcMar/>
-          </w:tcPr>
-          <w:p>
-            <w:pPr>
-              <w:pStyle w:val="Normal"/>
-              <w:rPr>
-                <w:rStyle w:val="Strong"/>
-                <w:b w:val="0"/>
-                <w:bCs w:val="0"/>
-              </w:rPr>
-            </w:pPr>
-          </w:p>
-        </w:tc>
-        <w:tc>
-          <w:tcPr>
-            <w:tcW w:w="2254" w:type="dxa"/>
-            <w:tcMar/>
-          </w:tcPr>
-          <w:p>
-            <w:pPr>
-              <w:pStyle w:val="Normal"/>
-              <w:rPr>
-                <w:rStyle w:val="Strong"/>
-                <w:b w:val="0"/>
-                <w:bCs w:val="0"/>
-              </w:rPr>
-            </w:pPr>
-          </w:p>
-        </w:tc>
-        <w:tc>
-          <w:tcPr>
-            <w:tcW w:w="2254" w:type="dxa"/>
-            <w:tcMar/>
-          </w:tcPr>
-          <w:p>
-            <w:pPr>
-              <w:pStyle w:val="Normal"/>
-              <w:rPr>
-                <w:rStyle w:val="Strong"/>
-                <w:b w:val="0"/>
-                <w:bCs w:val="0"/>
-              </w:rPr>
-            </w:pPr>
+            <w:r>
+              <w:rPr>
+                <w:rStyle w:val="Strong"/>
+                <w:b w:val="0"/>
+                <w:bCs w:val="0"/>
+              </w:rPr>
+              <w:t>C</w:t>
+            </w:r>
+            <w:r>
+              <w:rPr>
+                <w:rStyle w:val="Strong"/>
+                <w:b w:val="0"/>
+                <w:bCs w:val="0"/>
+              </w:rPr>
+              <w:t>545H</w:t>
+            </w:r>
+          </w:p>
+        </w:tc>
+        <w:tc>
+          <w:tcPr>
+            <w:tcW w:w="2254" w:type="dxa"/>
+            <w:tcMar/>
+          </w:tcPr>
+          <w:p>
+            <w:pPr>
+              <w:pStyle w:val="Normal"/>
+              <w:rPr>
+                <w:rStyle w:val="Strong"/>
+                <w:b w:val="0"/>
+                <w:bCs w:val="0"/>
+              </w:rPr>
+            </w:pPr>
+            <w:r>
+              <w:rPr>
+                <w:rStyle w:val="Strong"/>
+                <w:b w:val="0"/>
+                <w:bCs w:val="0"/>
+              </w:rPr>
+              <w:t>Zanahoria</w:t>
+            </w:r>
+          </w:p>
+        </w:tc>
+        <w:tc>
+          <w:tcPr>
+            <w:tcW w:w="2254" w:type="dxa"/>
+            <w:tcMar/>
+          </w:tcPr>
+          <w:p>
+            <w:pPr>
+              <w:pStyle w:val="Normal"/>
+              <w:rPr>
+                <w:rStyle w:val="Strong"/>
+                <w:b w:val="0"/>
+                <w:bCs w:val="0"/>
+              </w:rPr>
+            </w:pPr>
+            <w:r>
+              <w:rPr>
+                <w:rStyle w:val="Strong"/>
+                <w:b w:val="0"/>
+                <w:bCs w:val="0"/>
+              </w:rPr>
+              <w:t>17</w:t>
+            </w:r>
+          </w:p>
+        </w:tc>
+        <w:tc>
+          <w:tcPr>
+            <w:tcW w:w="2254" w:type="dxa"/>
+            <w:tcMar/>
+          </w:tcPr>
+          <w:p>
+            <w:pPr>
+              <w:pStyle w:val="Normal"/>
+              <w:rPr>
+                <w:rStyle w:val="Strong"/>
+                <w:b w:val="0"/>
+                <w:bCs w:val="0"/>
+              </w:rPr>
+            </w:pPr>
+            <w:r>
+              <w:rPr>
+                <w:rStyle w:val="Strong"/>
+                <w:b w:val="0"/>
+                <w:bCs w:val="0"/>
+              </w:rPr>
+              <w:t>20</w:t>
+            </w:r>
           </w:p>
         </w:tc>
       </w:tr>
@@ -481,6 +544,8 @@
         <w:pStyle w:val="Normal"/>
         <w:rPr>
           <w:rStyle w:val="Strong"/>
+          <w:b w:val="0"/>
+          <w:bCs w:val="0"/>
         </w:rPr>
       </w:pPr>
     </w:p>
@@ -489,9 +554,174 @@
       <w:pgMar w:top="1440" w:right="1440" w:bottom="1440" w:left="1440" w:header="720" w:footer="720" w:gutter="0"/>
       <w:cols w:space="720"/>
       <w:docGrid w:linePitch="360"/>
+      <w:headerReference w:type="default" r:id="R69e6c539decb4cf2"/>
+      <w:footerReference w:type="default" r:id="Rad6ea79995f74324"/>
     </w:sectPr>
   </w:body>
 </w:document>
+</file>
+
+<file path=word/footer.xml><?xml version="1.0" encoding="utf-8"?>
+<w:ftr xmlns:w14="http://schemas.microsoft.com/office/word/2010/wordml" xmlns:w="http://schemas.openxmlformats.org/wordprocessingml/2006/main">
+  <w:tbl>
+    <w:tblPr>
+      <w:tblStyle w:val="TableNormal"/>
+      <w:bidiVisual w:val="0"/>
+      <w:tblW w:w="0" w:type="auto"/>
+      <w:tblLayout w:type="fixed"/>
+      <w:tblLook w:val="06A0" w:firstRow="1" w:lastRow="0" w:firstColumn="1" w:lastColumn="0" w:noHBand="1" w:noVBand="1"/>
+    </w:tblPr>
+    <w:tblGrid>
+      <w:gridCol w:w="3005"/>
+      <w:gridCol w:w="3005"/>
+      <w:gridCol w:w="3005"/>
+    </w:tblGrid>
+    <w:tr>
+      <w:tc>
+        <w:tcPr>
+          <w:tcW w:w="3005" w:type="dxa"/>
+          <w:tcMar/>
+        </w:tcPr>
+        <w:p>
+          <w:pPr>
+            <w:pStyle w:val="Header"/>
+            <w:bidi w:val="0"/>
+            <w:ind w:left="-115"/>
+            <w:jc w:val="left"/>
+          </w:pPr>
+        </w:p>
+      </w:tc>
+      <w:tc>
+        <w:tcPr>
+          <w:tcW w:w="3005" w:type="dxa"/>
+          <w:tcMar/>
+        </w:tcPr>
+        <w:p>
+          <w:pPr>
+            <w:pStyle w:val="Header"/>
+            <w:bidi w:val="0"/>
+            <w:jc w:val="center"/>
+          </w:pPr>
+        </w:p>
+      </w:tc>
+      <w:tc>
+        <w:tcPr>
+          <w:tcW w:w="3005" w:type="dxa"/>
+          <w:tcMar/>
+        </w:tcPr>
+        <w:p>
+          <w:pPr>
+            <w:pStyle w:val="Header"/>
+            <w:bidi w:val="0"/>
+            <w:ind w:right="-115"/>
+            <w:jc w:val="right"/>
+          </w:pPr>
+          <w:r>
+            <w:rPr/>
+            <w:t>1/1</w:t>
+          </w:r>
+        </w:p>
+      </w:tc>
+    </w:tr>
+  </w:tbl>
+  <w:p>
+    <w:pPr>
+      <w:pStyle w:val="Footer"/>
+      <w:bidi w:val="0"/>
+    </w:pPr>
+  </w:p>
+</w:ftr>
+</file>
+
+<file path=word/header.xml><?xml version="1.0" encoding="utf-8"?>
+<w:hdr xmlns:w14="http://schemas.microsoft.com/office/word/2010/wordml" xmlns:w="http://schemas.openxmlformats.org/wordprocessingml/2006/main">
+  <w:tbl>
+    <w:tblPr>
+      <w:tblStyle w:val="TableNormal"/>
+      <w:bidiVisual w:val="0"/>
+      <w:tblW w:w="0" w:type="auto"/>
+      <w:tblLayout w:type="fixed"/>
+      <w:tblLook w:val="06A0" w:firstRow="1" w:lastRow="0" w:firstColumn="1" w:lastColumn="0" w:noHBand="1" w:noVBand="1"/>
+    </w:tblPr>
+    <w:tblGrid>
+      <w:gridCol w:w="3005"/>
+      <w:gridCol w:w="3005"/>
+      <w:gridCol w:w="3005"/>
+    </w:tblGrid>
+    <w:tr>
+      <w:tc>
+        <w:tcPr>
+          <w:tcW w:w="3005" w:type="dxa"/>
+          <w:tcMar/>
+        </w:tcPr>
+        <w:p>
+          <w:pPr>
+            <w:pStyle w:val="Header"/>
+            <w:bidi w:val="0"/>
+            <w:ind w:left="-115"/>
+            <w:jc w:val="left"/>
+          </w:pPr>
+          <w:r>
+            <w:rPr/>
+            <w:t>Complejo hostelero-deportivo</w:t>
+          </w:r>
+        </w:p>
+      </w:tc>
+      <w:tc>
+        <w:tcPr>
+          <w:tcW w:w="3005" w:type="dxa"/>
+          <w:tcMar/>
+        </w:tcPr>
+        <w:p>
+          <w:pPr>
+            <w:pStyle w:val="Header"/>
+            <w:bidi w:val="0"/>
+            <w:jc w:val="center"/>
+          </w:pPr>
+          <w:r>
+            <w:rPr/>
+            <w:t>29/11/2022</w:t>
+          </w:r>
+        </w:p>
+      </w:tc>
+      <w:tc>
+        <w:tcPr>
+          <w:tcW w:w="3005" w:type="dxa"/>
+          <w:tcMar/>
+        </w:tcPr>
+        <w:p>
+          <w:pPr>
+            <w:pStyle w:val="Header"/>
+            <w:bidi w:val="0"/>
+            <w:ind w:right="-115"/>
+            <w:jc w:val="right"/>
+          </w:pPr>
+          <w:r>
+            <w:rPr/>
+            <w:t>Estado del almacén</w:t>
+          </w:r>
+        </w:p>
+      </w:tc>
+    </w:tr>
+  </w:tbl>
+  <w:p>
+    <w:pPr>
+      <w:pStyle w:val="Header"/>
+      <w:bidi w:val="0"/>
+    </w:pPr>
+  </w:p>
+</w:hdr>
+</file>
+
+<file path=word/intelligence2.xml><?xml version="1.0" encoding="utf-8"?>
+<int2:intelligence xmlns:int2="http://schemas.microsoft.com/office/intelligence/2020/intelligence">
+  <int2:observations>
+    <int2:bookmark int2:bookmarkName="_Int_Ub7Pc0qb" int2:invalidationBookmarkName="" int2:hashCode="mDGBt6+JPyQl7+" int2:id="rgGxJ8Mp">
+      <int2:state int2:type="WordDesignerSuggestedImageAnnotation" int2:value="Reviewed"/>
+    </int2:bookmark>
+  </int2:observations>
+  <int2:intelligenceSettings/>
+</int2:intelligence>
 </file>
 
 <file path=word/styles.xml><?xml version="1.0" encoding="utf-8"?>
@@ -964,6 +1194,54 @@
       </w:tblCellMar>
     </w:tblPr>
   </w:style>
+  <w:style xmlns:w14="http://schemas.microsoft.com/office/word/2010/wordml" xmlns:mc="http://schemas.openxmlformats.org/markup-compatibility/2006" xmlns:w="http://schemas.openxmlformats.org/wordprocessingml/2006/main" w:type="paragraph" w:styleId="NoSpacing" mc:Ignorable="w14">
+    <w:name xmlns:w="http://schemas.openxmlformats.org/wordprocessingml/2006/main" w:val="No Spacing"/>
+    <w:uiPriority xmlns:w="http://schemas.openxmlformats.org/wordprocessingml/2006/main" w:val="1"/>
+    <w:qFormat xmlns:w="http://schemas.openxmlformats.org/wordprocessingml/2006/main"/>
+    <w:pPr xmlns:w="http://schemas.openxmlformats.org/wordprocessingml/2006/main">
+      <w:spacing xmlns:w="http://schemas.openxmlformats.org/wordprocessingml/2006/main" w:after="0" w:line="240" w:lineRule="auto"/>
+    </w:pPr>
+  </w:style>
+  <w:style xmlns:w14="http://schemas.microsoft.com/office/word/2010/wordml" xmlns:mc="http://schemas.openxmlformats.org/markup-compatibility/2006" xmlns:w="http://schemas.openxmlformats.org/wordprocessingml/2006/main" w:type="character" w:styleId="HeaderChar" w:customStyle="1" mc:Ignorable="w14">
+    <w:name xmlns:w="http://schemas.openxmlformats.org/wordprocessingml/2006/main" w:val="Header Char"/>
+    <w:basedOn xmlns:w="http://schemas.openxmlformats.org/wordprocessingml/2006/main" w:val="DefaultParagraphFont"/>
+    <w:link xmlns:w="http://schemas.openxmlformats.org/wordprocessingml/2006/main" w:val="Header"/>
+    <w:uiPriority xmlns:w="http://schemas.openxmlformats.org/wordprocessingml/2006/main" w:val="99"/>
+  </w:style>
+  <w:style xmlns:w14="http://schemas.microsoft.com/office/word/2010/wordml" xmlns:mc="http://schemas.openxmlformats.org/markup-compatibility/2006" xmlns:w="http://schemas.openxmlformats.org/wordprocessingml/2006/main" w:type="paragraph" w:styleId="Header" mc:Ignorable="w14">
+    <w:name xmlns:w="http://schemas.openxmlformats.org/wordprocessingml/2006/main" w:val="header"/>
+    <w:basedOn xmlns:w="http://schemas.openxmlformats.org/wordprocessingml/2006/main" w:val="Normal"/>
+    <w:link xmlns:w="http://schemas.openxmlformats.org/wordprocessingml/2006/main" w:val="HeaderChar"/>
+    <w:uiPriority xmlns:w="http://schemas.openxmlformats.org/wordprocessingml/2006/main" w:val="99"/>
+    <w:unhideWhenUsed xmlns:w="http://schemas.openxmlformats.org/wordprocessingml/2006/main"/>
+    <w:pPr xmlns:w="http://schemas.openxmlformats.org/wordprocessingml/2006/main">
+      <w:tabs xmlns:w="http://schemas.openxmlformats.org/wordprocessingml/2006/main">
+        <w:tab w:val="center" w:pos="4680"/>
+        <w:tab w:val="right" w:pos="9360"/>
+      </w:tabs>
+      <w:spacing xmlns:w="http://schemas.openxmlformats.org/wordprocessingml/2006/main" w:after="0" w:line="240" w:lineRule="auto"/>
+    </w:pPr>
+  </w:style>
+  <w:style xmlns:w14="http://schemas.microsoft.com/office/word/2010/wordml" xmlns:mc="http://schemas.openxmlformats.org/markup-compatibility/2006" xmlns:w="http://schemas.openxmlformats.org/wordprocessingml/2006/main" w:type="character" w:styleId="FooterChar" w:customStyle="1" mc:Ignorable="w14">
+    <w:name xmlns:w="http://schemas.openxmlformats.org/wordprocessingml/2006/main" w:val="Footer Char"/>
+    <w:basedOn xmlns:w="http://schemas.openxmlformats.org/wordprocessingml/2006/main" w:val="DefaultParagraphFont"/>
+    <w:link xmlns:w="http://schemas.openxmlformats.org/wordprocessingml/2006/main" w:val="Footer"/>
+    <w:uiPriority xmlns:w="http://schemas.openxmlformats.org/wordprocessingml/2006/main" w:val="99"/>
+  </w:style>
+  <w:style xmlns:w14="http://schemas.microsoft.com/office/word/2010/wordml" xmlns:mc="http://schemas.openxmlformats.org/markup-compatibility/2006" xmlns:w="http://schemas.openxmlformats.org/wordprocessingml/2006/main" w:type="paragraph" w:styleId="Footer" mc:Ignorable="w14">
+    <w:name xmlns:w="http://schemas.openxmlformats.org/wordprocessingml/2006/main" w:val="footer"/>
+    <w:basedOn xmlns:w="http://schemas.openxmlformats.org/wordprocessingml/2006/main" w:val="Normal"/>
+    <w:link xmlns:w="http://schemas.openxmlformats.org/wordprocessingml/2006/main" w:val="FooterChar"/>
+    <w:uiPriority xmlns:w="http://schemas.openxmlformats.org/wordprocessingml/2006/main" w:val="99"/>
+    <w:unhideWhenUsed xmlns:w="http://schemas.openxmlformats.org/wordprocessingml/2006/main"/>
+    <w:pPr xmlns:w="http://schemas.openxmlformats.org/wordprocessingml/2006/main">
+      <w:tabs xmlns:w="http://schemas.openxmlformats.org/wordprocessingml/2006/main">
+        <w:tab w:val="center" w:pos="4680"/>
+        <w:tab w:val="right" w:pos="9360"/>
+      </w:tabs>
+      <w:spacing xmlns:w="http://schemas.openxmlformats.org/wordprocessingml/2006/main" w:after="0" w:line="240" w:lineRule="auto"/>
+    </w:pPr>
+  </w:style>
 </w:styles>
 </file>
 

</xml_diff>